<commit_message>
Added charts to design doc
</commit_message>
<xml_diff>
--- a/selective_repeat/Design.docx
+++ b/selective_repeat/Design.docx
@@ -4557,13 +4557,7 @@
         <w:t xml:space="preserve"> configurations to preforms</w:t>
       </w:r>
       <w:r>
-        <w:t xml:space="preserve"> </w:t>
-      </w:r>
-      <w:r>
-        <w:t>Selective Repeat</w:t>
-      </w:r>
-      <w:r>
-        <w:t xml:space="preserve"> </w:t>
+        <w:t xml:space="preserve"> Selective Repeat </w:t>
       </w:r>
       <w:r>
         <w:t>and handle error rates</w:t>
@@ -6569,10 +6563,10 @@
           <w:noProof/>
         </w:rPr>
         <w:drawing>
-          <wp:inline distT="0" distB="0" distL="0" distR="0" wp14:anchorId="538D316F" wp14:editId="145A9E45">
-            <wp:extent cx="6067425" cy="4238625"/>
-            <wp:effectExtent l="0" t="0" r="9525" b="9525"/>
-            <wp:docPr id="17" name="Chart 17">
+          <wp:inline distT="0" distB="0" distL="0" distR="0" wp14:anchorId="0B759BD6" wp14:editId="05612465">
+            <wp:extent cx="5943600" cy="4004310"/>
+            <wp:effectExtent l="0" t="0" r="0" b="15240"/>
+            <wp:docPr id="3" name="Chart 3">
               <a:extLst xmlns:a="http://schemas.openxmlformats.org/drawingml/2006/main">
                 <a:ext uri="{FF2B5EF4-FFF2-40B4-BE49-F238E27FC236}">
                   <a16:creationId xmlns:a16="http://schemas.microsoft.com/office/drawing/2014/main" id="{5A4FE14D-D0BE-4060-9EEC-84098FBAB8AF}"/>
@@ -6591,7 +6585,6 @@
     </w:p>
     <w:p>
       <w:pPr>
-        <w:ind w:firstLine="720"/>
         <w:rPr>
           <w:noProof/>
         </w:rPr>
@@ -6600,45 +6593,14 @@
         <w:rPr>
           <w:noProof/>
         </w:rPr>
-        <w:t xml:space="preserve">From this plot we see that </w:t>
-      </w:r>
-      <w:bookmarkStart w:id="0" w:name="_GoBack"/>
+        <w:tab/>
+        <w:t xml:space="preserve">From this graph we see that all options have a somewhat linear growth. </w:t>
+      </w:r>
       <w:r>
         <w:rPr>
           <w:noProof/>
         </w:rPr>
-        <w:t xml:space="preserve">Go-Back-N </w:t>
-      </w:r>
-      <w:bookmarkEnd w:id="0"/>
-      <w:r>
-        <w:rPr>
-          <w:noProof/>
-        </w:rPr>
-        <w:t xml:space="preserve">handles No Corruption, Bit Errors in the ACK, and ACK Packet Loss the best. For Option 1, Option 2, and Option 4, the image appeared to be sent in about 12s for each percentile. The slope is nearly zero for each. This is because Go-Back-N handles ACK packet errors best because of the collective ACK. </w:t>
-      </w:r>
-      <w:r>
-        <w:rPr>
-          <w:noProof/>
-        </w:rPr>
-        <w:t xml:space="preserve"> Wrong/dropped ACK packets are handled in most cases by collective-ack, as an ACK for a later sequence number makes it through</w:t>
-      </w:r>
-      <w:r>
-        <w:rPr>
-          <w:noProof/>
-        </w:rPr>
-        <w:t xml:space="preserve">. This mean the sender doesn’t need to handle making new packets. However, for Data Loss (option 5) and Data Error (option 3), Go-Back-N seems to not handle it well. It took more time to complete the longer it took. The sender would have to send the </w:t>
-      </w:r>
-      <w:r>
-        <w:rPr>
-          <w:noProof/>
-        </w:rPr>
-        <w:t xml:space="preserve">bit-errored/dropped </w:t>
-      </w:r>
-      <w:r>
-        <w:rPr>
-          <w:noProof/>
-        </w:rPr>
-        <w:t>packet again as well as any left in the window. This is what made the time so long. The slope for Option 3 was 1.57 and Option 5 slope was 1.28. To conclude, Go-Back-N handles ACK loss the best due to the fact it is a collective ACK.</w:t>
+        <w:t>It takes longer for packet loss, as seen in Option 4 and Option 5. The reason for faster times then previous Phase’s is because of the collective ACK and the buffer on both the sender and receiver. Having two buffers allows the receiver tell the sender what packet is wrong and the sender should handle it accordingly. Option 2 has a slops of 0.043, which means it changes slightly overtime. Option 3 and Option 4 have close slopes, Option 3 at 0.153 and Option 4 at 0.159. Finally, Option 5 is the most influenced graph, having a slope of 0.167. Looking at this data, it proves that Selective Repeat can complete transfers quickly, as all the data transfers in under 20 seconds.</w:t>
       </w:r>
     </w:p>
     <w:p>
@@ -6678,10 +6640,10 @@
         </w:rPr>
         <w:lastRenderedPageBreak/>
         <w:drawing>
-          <wp:inline distT="0" distB="0" distL="0" distR="0" wp14:anchorId="01EA2D82" wp14:editId="361F1DF7">
-            <wp:extent cx="6219825" cy="3314700"/>
-            <wp:effectExtent l="0" t="0" r="9525" b="0"/>
-            <wp:docPr id="20" name="Chart 20">
+          <wp:inline distT="0" distB="0" distL="0" distR="0" wp14:anchorId="18F78413" wp14:editId="5E6CA13D">
+            <wp:extent cx="5943600" cy="3147695"/>
+            <wp:effectExtent l="0" t="0" r="0" b="14605"/>
+            <wp:docPr id="4" name="Chart 4">
               <a:extLst xmlns:a="http://schemas.openxmlformats.org/drawingml/2006/main">
                 <a:ext uri="{FF2B5EF4-FFF2-40B4-BE49-F238E27FC236}">
                   <a16:creationId xmlns:a16="http://schemas.microsoft.com/office/drawing/2014/main" id="{82341AA1-B9E7-4EF7-A0CA-C944CD32E388}"/>
@@ -6708,35 +6670,20 @@
         <w:rPr>
           <w:noProof/>
         </w:rPr>
-        <w:t>Here we see a small window size (less than 2) has varying results. However, looking at the data, each packet roughly took the same time to transfer given its Option. When comparing it to graph 1, the times at 10% Loss/Error are roughly the same</w:t>
+        <w:t xml:space="preserve">Here we see </w:t>
       </w:r>
       <w:r>
         <w:rPr>
           <w:noProof/>
         </w:rPr>
-        <w:t xml:space="preserve"> throughout different window sizes</w:t>
-      </w:r>
-      <w:r>
-        <w:rPr>
-          <w:noProof/>
-        </w:rPr>
-        <w:t xml:space="preserve">. This shows that a varfyed window does not affect its outcome. </w:t>
-      </w:r>
-      <w:r>
-        <w:rPr>
-          <w:noProof/>
-        </w:rPr>
-        <w:t xml:space="preserve">The data here suggests that </w:t>
-      </w:r>
-      <w:r>
-        <w:rPr>
-          <w:noProof/>
-        </w:rPr>
-        <w:t>optimal window size can be any size greater that 2.</w:t>
-      </w:r>
+        <w:t>a window size a small window size will change the time to transfer time by almost 4 seconds. We found that a window size of 50 made it so the control case and test cases were around 9 seconds. The reason for these times being so close can be because of the two buffers. When a bad packet or loss happens the receiver only needs to resend the bad packet. Packets can come out of order and still be put into the right order. This is what makes Selective Repeat better than Go-Back-N. To conclude, a bigger window size, say 50, will make the times to transfer near identical to the control.</w:t>
+      </w:r>
+      <w:bookmarkStart w:id="0" w:name="_GoBack"/>
+      <w:bookmarkEnd w:id="0"/>
     </w:p>
     <w:p>
       <w:pPr>
+        <w:ind w:firstLine="720"/>
         <w:rPr>
           <w:noProof/>
         </w:rPr>
@@ -6760,7 +6707,7 @@
           <w:noProof/>
         </w:rPr>
         <w:drawing>
-          <wp:inline distT="0" distB="0" distL="0" distR="0" wp14:anchorId="25788F62" wp14:editId="1D215F85">
+          <wp:inline distT="0" distB="0" distL="0" distR="0" wp14:anchorId="21FCF4FC" wp14:editId="004F260B">
             <wp:extent cx="4572000" cy="2743200"/>
             <wp:effectExtent l="0" t="0" r="0" b="0"/>
             <wp:docPr id="1" name="Chart 1">
@@ -6790,50 +6737,20 @@
         <w:rPr>
           <w:noProof/>
         </w:rPr>
-        <w:t xml:space="preserve">Here we see that Phase 4 has the more linear graph, averaging around 15s to complete. However, when it comes to ACK Loss or Error, Phase 5 completes its transfer faster by about 2 seconds. </w:t>
+        <w:t xml:space="preserve">Here we see that </w:t>
       </w:r>
       <w:r>
         <w:rPr>
           <w:noProof/>
         </w:rPr>
+        <w:t xml:space="preserve">Phase 6 is clearly the fastest time to complete. It has the most linear line, just under 10 seconds. This was done for 10% corruption for each of the different options. With this </w:t>
+      </w:r>
+      <w:r>
+        <w:rPr>
+          <w:noProof/>
+        </w:rPr>
         <w:lastRenderedPageBreak/>
-        <w:t xml:space="preserve">Phase 3 appears to be somewhere between 4 and 5. To conclude, Phase 5 is </w:t>
-      </w:r>
-      <w:r>
-        <w:rPr>
-          <w:noProof/>
-        </w:rPr>
-        <w:t>better</w:t>
-      </w:r>
-      <w:r>
-        <w:rPr>
-          <w:noProof/>
-        </w:rPr>
-        <w:t xml:space="preserve"> for </w:t>
-      </w:r>
-      <w:r>
-        <w:rPr>
-          <w:noProof/>
-        </w:rPr>
-        <w:t xml:space="preserve">handling </w:t>
-      </w:r>
-      <w:r>
-        <w:rPr>
-          <w:noProof/>
-        </w:rPr>
-        <w:t xml:space="preserve">ACK Loss or Errors, while Phase 4 is </w:t>
-      </w:r>
-      <w:r>
-        <w:rPr>
-          <w:noProof/>
-        </w:rPr>
-        <w:t>better</w:t>
-      </w:r>
-      <w:r>
-        <w:rPr>
-          <w:noProof/>
-        </w:rPr>
-        <w:t xml:space="preserve"> for Data loss.</w:t>
+        <w:t>graph it proves that having two buffers in a Selective Repeat manner, your time to complete is much faster.</w:t>
       </w:r>
     </w:p>
     <w:sectPr>
@@ -7395,6 +7312,7 @@
   <w:style w:type="character" w:default="1" w:styleId="DefaultParagraphFont">
     <w:name w:val="Default Paragraph Font"/>
     <w:uiPriority w:val="1"/>
+    <w:semiHidden/>
     <w:unhideWhenUsed/>
   </w:style>
   <w:style w:type="table" w:default="1" w:styleId="TableNormal">
@@ -7674,43 +7592,43 @@
                 <c:formatCode>General</c:formatCode>
                 <c:ptCount val="13"/>
                 <c:pt idx="0">
-                  <c:v>12.497400000000001</c:v>
+                  <c:v>8.6900999999999993</c:v>
                 </c:pt>
                 <c:pt idx="1">
-                  <c:v>12.390700000000001</c:v>
+                  <c:v>8.7936999999999994</c:v>
                 </c:pt>
                 <c:pt idx="2">
-                  <c:v>12.4917</c:v>
+                  <c:v>8.9106000000000005</c:v>
                 </c:pt>
                 <c:pt idx="3">
-                  <c:v>12.3834</c:v>
+                  <c:v>8.8534000000000006</c:v>
                 </c:pt>
                 <c:pt idx="4">
-                  <c:v>12.4192</c:v>
+                  <c:v>8.9011999999999993</c:v>
                 </c:pt>
                 <c:pt idx="5">
-                  <c:v>12.3714</c:v>
+                  <c:v>8.8682999999999996</c:v>
                 </c:pt>
                 <c:pt idx="6">
-                  <c:v>12.467000000000001</c:v>
+                  <c:v>8.7402999999999995</c:v>
                 </c:pt>
                 <c:pt idx="7">
-                  <c:v>12.4682</c:v>
+                  <c:v>8.7124000000000006</c:v>
                 </c:pt>
                 <c:pt idx="8">
-                  <c:v>12.436500000000001</c:v>
+                  <c:v>8.7185000000000006</c:v>
                 </c:pt>
                 <c:pt idx="9">
-                  <c:v>12.415699999999999</c:v>
+                  <c:v>8.8402999999999992</c:v>
                 </c:pt>
                 <c:pt idx="10">
-                  <c:v>12.4443</c:v>
+                  <c:v>8.8024000000000004</c:v>
                 </c:pt>
                 <c:pt idx="11">
-                  <c:v>12.4573</c:v>
+                  <c:v>8.8224</c:v>
                 </c:pt>
                 <c:pt idx="12">
-                  <c:v>12.4473</c:v>
+                  <c:v>8.8042999999999996</c:v>
                 </c:pt>
               </c:numCache>
             </c:numRef>
@@ -7718,7 +7636,7 @@
           <c:smooth val="0"/>
           <c:extLst>
             <c:ext xmlns:c16="http://schemas.microsoft.com/office/drawing/2014/chart" uri="{C3380CC4-5D6E-409C-BE32-E72D297353CC}">
-              <c16:uniqueId val="{00000000-EE9C-47E6-BFBB-F20CF31D64CC}"/>
+              <c16:uniqueId val="{00000000-DA73-47AB-9DA9-590B8F6FA2F2}"/>
             </c:ext>
           </c:extLst>
         </c:ser>
@@ -7815,43 +7733,43 @@
                 <c:formatCode>General</c:formatCode>
                 <c:ptCount val="13"/>
                 <c:pt idx="0">
-                  <c:v>12.459899999999999</c:v>
+                  <c:v>8.7957999999999998</c:v>
                 </c:pt>
                 <c:pt idx="1">
-                  <c:v>12.4575</c:v>
+                  <c:v>9.1288999999999998</c:v>
                 </c:pt>
                 <c:pt idx="2">
-                  <c:v>12.4687</c:v>
+                  <c:v>9.1120000000000001</c:v>
                 </c:pt>
                 <c:pt idx="3">
-                  <c:v>12.5785</c:v>
+                  <c:v>8.9723000000000006</c:v>
                 </c:pt>
                 <c:pt idx="4">
-                  <c:v>12.6092</c:v>
+                  <c:v>9.1813000000000002</c:v>
                 </c:pt>
                 <c:pt idx="5">
-                  <c:v>12.807700000000001</c:v>
+                  <c:v>9.4192999999999998</c:v>
                 </c:pt>
                 <c:pt idx="6">
-                  <c:v>12.7165</c:v>
+                  <c:v>9.9938000000000002</c:v>
                 </c:pt>
                 <c:pt idx="7">
-                  <c:v>12.5571</c:v>
+                  <c:v>9.8619000000000003</c:v>
                 </c:pt>
                 <c:pt idx="8">
-                  <c:v>12.5465</c:v>
+                  <c:v>10.585000000000001</c:v>
                 </c:pt>
                 <c:pt idx="9">
-                  <c:v>12.585800000000001</c:v>
+                  <c:v>11.232799999999999</c:v>
                 </c:pt>
                 <c:pt idx="10">
-                  <c:v>12.4481</c:v>
+                  <c:v>10.7791</c:v>
                 </c:pt>
                 <c:pt idx="11">
-                  <c:v>12.5503</c:v>
+                  <c:v>10.7005</c:v>
                 </c:pt>
                 <c:pt idx="12">
-                  <c:v>12.6244</c:v>
+                  <c:v>11.244999999999999</c:v>
                 </c:pt>
               </c:numCache>
             </c:numRef>
@@ -7859,7 +7777,7 @@
           <c:smooth val="0"/>
           <c:extLst>
             <c:ext xmlns:c16="http://schemas.microsoft.com/office/drawing/2014/chart" uri="{C3380CC4-5D6E-409C-BE32-E72D297353CC}">
-              <c16:uniqueId val="{00000001-EE9C-47E6-BFBB-F20CF31D64CC}"/>
+              <c16:uniqueId val="{00000001-DA73-47AB-9DA9-590B8F6FA2F2}"/>
             </c:ext>
           </c:extLst>
         </c:ser>
@@ -7956,43 +7874,43 @@
                 <c:formatCode>General</c:formatCode>
                 <c:ptCount val="13"/>
                 <c:pt idx="0">
-                  <c:v>12.392899999999999</c:v>
+                  <c:v>9.0883000000000003</c:v>
                 </c:pt>
                 <c:pt idx="1">
-                  <c:v>14.927899999999999</c:v>
+                  <c:v>9.0258000000000003</c:v>
                 </c:pt>
                 <c:pt idx="2">
-                  <c:v>17.776700000000002</c:v>
+                  <c:v>9.3698999999999995</c:v>
                 </c:pt>
                 <c:pt idx="3">
-                  <c:v>21.575900000000001</c:v>
+                  <c:v>9.6195000000000004</c:v>
                 </c:pt>
                 <c:pt idx="4">
-                  <c:v>26.6401</c:v>
+                  <c:v>9.8178999999999998</c:v>
                 </c:pt>
                 <c:pt idx="5">
-                  <c:v>35.859200000000001</c:v>
+                  <c:v>10.5144</c:v>
                 </c:pt>
                 <c:pt idx="6">
-                  <c:v>41.039400000000001</c:v>
+                  <c:v>10.955299999999999</c:v>
                 </c:pt>
                 <c:pt idx="7">
-                  <c:v>46.507399999999997</c:v>
+                  <c:v>12.281000000000001</c:v>
                 </c:pt>
                 <c:pt idx="8">
-                  <c:v>51.059699999999999</c:v>
+                  <c:v>12.6698</c:v>
                 </c:pt>
                 <c:pt idx="9">
-                  <c:v>60.819899999999997</c:v>
+                  <c:v>14.867800000000001</c:v>
                 </c:pt>
                 <c:pt idx="10">
-                  <c:v>81.149799999999999</c:v>
+                  <c:v>14.813499999999999</c:v>
                 </c:pt>
                 <c:pt idx="11">
-                  <c:v>99.8523</c:v>
+                  <c:v>16.0486</c:v>
                 </c:pt>
                 <c:pt idx="12">
-                  <c:v>108.8687</c:v>
+                  <c:v>18.942299999999999</c:v>
                 </c:pt>
               </c:numCache>
             </c:numRef>
@@ -8000,7 +7918,7 @@
           <c:smooth val="0"/>
           <c:extLst>
             <c:ext xmlns:c16="http://schemas.microsoft.com/office/drawing/2014/chart" uri="{C3380CC4-5D6E-409C-BE32-E72D297353CC}">
-              <c16:uniqueId val="{00000002-EE9C-47E6-BFBB-F20CF31D64CC}"/>
+              <c16:uniqueId val="{00000002-DA73-47AB-9DA9-590B8F6FA2F2}"/>
             </c:ext>
           </c:extLst>
         </c:ser>
@@ -8097,43 +8015,43 @@
                 <c:formatCode>General</c:formatCode>
                 <c:ptCount val="13"/>
                 <c:pt idx="0">
-                  <c:v>12.4665</c:v>
+                  <c:v>8.8244000000000007</c:v>
                 </c:pt>
                 <c:pt idx="1">
-                  <c:v>12.5154</c:v>
+                  <c:v>9.2399000000000004</c:v>
                 </c:pt>
                 <c:pt idx="2">
-                  <c:v>12.614599999999999</c:v>
+                  <c:v>9.1941000000000006</c:v>
                 </c:pt>
                 <c:pt idx="3">
-                  <c:v>12.6938</c:v>
+                  <c:v>9.9245999999999999</c:v>
                 </c:pt>
                 <c:pt idx="4">
-                  <c:v>12.4922</c:v>
+                  <c:v>10.213699999999999</c:v>
                 </c:pt>
                 <c:pt idx="5">
-                  <c:v>12.941599999999999</c:v>
+                  <c:v>10.769</c:v>
                 </c:pt>
                 <c:pt idx="6">
-                  <c:v>12.51</c:v>
+                  <c:v>11.649900000000001</c:v>
                 </c:pt>
                 <c:pt idx="7">
-                  <c:v>12.9321</c:v>
+                  <c:v>11.9778</c:v>
                 </c:pt>
                 <c:pt idx="8">
-                  <c:v>12.5082</c:v>
+                  <c:v>12.714600000000001</c:v>
                 </c:pt>
                 <c:pt idx="9">
-                  <c:v>12.522600000000001</c:v>
+                  <c:v>14.517799999999999</c:v>
                 </c:pt>
                 <c:pt idx="10">
-                  <c:v>12.5815</c:v>
+                  <c:v>15.292400000000001</c:v>
                 </c:pt>
                 <c:pt idx="11">
-                  <c:v>12.5845</c:v>
+                  <c:v>17.176600000000001</c:v>
                 </c:pt>
                 <c:pt idx="12">
-                  <c:v>12.629300000000001</c:v>
+                  <c:v>19.0335</c:v>
                 </c:pt>
               </c:numCache>
             </c:numRef>
@@ -8141,7 +8059,7 @@
           <c:smooth val="0"/>
           <c:extLst>
             <c:ext xmlns:c16="http://schemas.microsoft.com/office/drawing/2014/chart" uri="{C3380CC4-5D6E-409C-BE32-E72D297353CC}">
-              <c16:uniqueId val="{00000003-EE9C-47E6-BFBB-F20CF31D64CC}"/>
+              <c16:uniqueId val="{00000003-DA73-47AB-9DA9-590B8F6FA2F2}"/>
             </c:ext>
           </c:extLst>
         </c:ser>
@@ -8238,43 +8156,43 @@
                 <c:formatCode>General</c:formatCode>
                 <c:ptCount val="13"/>
                 <c:pt idx="0">
-                  <c:v>12.485099999999999</c:v>
+                  <c:v>8.9052000000000007</c:v>
                 </c:pt>
                 <c:pt idx="1">
-                  <c:v>16.123799999999999</c:v>
+                  <c:v>9.4162999999999997</c:v>
                 </c:pt>
                 <c:pt idx="2">
-                  <c:v>18.729500000000002</c:v>
+                  <c:v>9.4585000000000008</c:v>
                 </c:pt>
                 <c:pt idx="3">
-                  <c:v>20.508400000000002</c:v>
+                  <c:v>10.1083</c:v>
                 </c:pt>
                 <c:pt idx="4">
-                  <c:v>24.865100000000002</c:v>
+                  <c:v>10.852</c:v>
                 </c:pt>
                 <c:pt idx="5">
-                  <c:v>32.102699999999999</c:v>
+                  <c:v>11.3797</c:v>
                 </c:pt>
                 <c:pt idx="6">
-                  <c:v>33.131300000000003</c:v>
+                  <c:v>11.9854</c:v>
                 </c:pt>
                 <c:pt idx="7">
-                  <c:v>40.659799999999997</c:v>
+                  <c:v>13.6805</c:v>
                 </c:pt>
                 <c:pt idx="8">
-                  <c:v>50.610700000000001</c:v>
+                  <c:v>13.305</c:v>
                 </c:pt>
                 <c:pt idx="9">
-                  <c:v>62.497799999999998</c:v>
+                  <c:v>14.6911</c:v>
                 </c:pt>
                 <c:pt idx="10">
-                  <c:v>65.354100000000003</c:v>
+                  <c:v>15.7921</c:v>
                 </c:pt>
                 <c:pt idx="11">
-                  <c:v>82.528999999999996</c:v>
+                  <c:v>18.537400000000002</c:v>
                 </c:pt>
                 <c:pt idx="12">
-                  <c:v>89.676599999999993</c:v>
+                  <c:v>18.955500000000001</c:v>
                 </c:pt>
               </c:numCache>
             </c:numRef>
@@ -8282,7 +8200,7 @@
           <c:smooth val="0"/>
           <c:extLst>
             <c:ext xmlns:c16="http://schemas.microsoft.com/office/drawing/2014/chart" uri="{C3380CC4-5D6E-409C-BE32-E72D297353CC}">
-              <c16:uniqueId val="{00000004-EE9C-47E6-BFBB-F20CF31D64CC}"/>
+              <c16:uniqueId val="{00000004-DA73-47AB-9DA9-590B8F6FA2F2}"/>
             </c:ext>
           </c:extLst>
         </c:ser>
@@ -8753,22 +8671,22 @@
                 <c:formatCode>General</c:formatCode>
                 <c:ptCount val="6"/>
                 <c:pt idx="0">
-                  <c:v>12.476000000000001</c:v>
+                  <c:v>8.8614999999999995</c:v>
                 </c:pt>
                 <c:pt idx="1">
-                  <c:v>12.498900000000001</c:v>
+                  <c:v>8.8021999999999991</c:v>
                 </c:pt>
                 <c:pt idx="2">
-                  <c:v>12.479799999999999</c:v>
+                  <c:v>8.7181999999999995</c:v>
                 </c:pt>
                 <c:pt idx="3">
-                  <c:v>12.5581</c:v>
+                  <c:v>8.9106000000000005</c:v>
                 </c:pt>
                 <c:pt idx="4">
-                  <c:v>12.5344</c:v>
+                  <c:v>8.8199000000000005</c:v>
                 </c:pt>
                 <c:pt idx="5">
-                  <c:v>12.505800000000001</c:v>
+                  <c:v>8.8567999999999998</c:v>
                 </c:pt>
               </c:numCache>
             </c:numRef>
@@ -8776,7 +8694,7 @@
           <c:smooth val="0"/>
           <c:extLst>
             <c:ext xmlns:c16="http://schemas.microsoft.com/office/drawing/2014/chart" uri="{C3380CC4-5D6E-409C-BE32-E72D297353CC}">
-              <c16:uniqueId val="{00000000-123E-42C5-AEFC-7CAB830D9E33}"/>
+              <c16:uniqueId val="{00000000-A247-4517-9224-D32E0A4F246D}"/>
             </c:ext>
           </c:extLst>
         </c:ser>
@@ -8844,22 +8762,22 @@
                 <c:formatCode>General</c:formatCode>
                 <c:ptCount val="6"/>
                 <c:pt idx="0">
-                  <c:v>14.016999999999999</c:v>
+                  <c:v>10.838900000000001</c:v>
                 </c:pt>
                 <c:pt idx="1">
-                  <c:v>12.939500000000001</c:v>
+                  <c:v>10.6737</c:v>
                 </c:pt>
                 <c:pt idx="2">
-                  <c:v>12.6082</c:v>
+                  <c:v>10.212999999999999</c:v>
                 </c:pt>
                 <c:pt idx="3">
-                  <c:v>12.608499999999999</c:v>
+                  <c:v>9.1120000000000001</c:v>
                 </c:pt>
                 <c:pt idx="4">
-                  <c:v>12.571899999999999</c:v>
+                  <c:v>8.8538999999999994</c:v>
                 </c:pt>
                 <c:pt idx="5">
-                  <c:v>12.575100000000001</c:v>
+                  <c:v>8.7830999999999992</c:v>
                 </c:pt>
               </c:numCache>
             </c:numRef>
@@ -8867,7 +8785,7 @@
           <c:smooth val="0"/>
           <c:extLst>
             <c:ext xmlns:c16="http://schemas.microsoft.com/office/drawing/2014/chart" uri="{C3380CC4-5D6E-409C-BE32-E72D297353CC}">
-              <c16:uniqueId val="{00000001-123E-42C5-AEFC-7CAB830D9E33}"/>
+              <c16:uniqueId val="{00000001-A247-4517-9224-D32E0A4F246D}"/>
             </c:ext>
           </c:extLst>
         </c:ser>
@@ -8935,22 +8853,22 @@
                 <c:formatCode>General</c:formatCode>
                 <c:ptCount val="6"/>
                 <c:pt idx="0">
-                  <c:v>17.8887</c:v>
+                  <c:v>11.8302</c:v>
                 </c:pt>
                 <c:pt idx="1">
-                  <c:v>17.502400000000002</c:v>
+                  <c:v>11.269</c:v>
                 </c:pt>
                 <c:pt idx="2">
-                  <c:v>18.112300000000001</c:v>
+                  <c:v>10.2056</c:v>
                 </c:pt>
                 <c:pt idx="3">
-                  <c:v>17.843299999999999</c:v>
+                  <c:v>9.3698999999999995</c:v>
                 </c:pt>
                 <c:pt idx="4">
-                  <c:v>19.259899999999998</c:v>
+                  <c:v>9.0281000000000002</c:v>
                 </c:pt>
                 <c:pt idx="5">
-                  <c:v>19.843499999999999</c:v>
+                  <c:v>8.8530999999999995</c:v>
                 </c:pt>
               </c:numCache>
             </c:numRef>
@@ -8958,7 +8876,7 @@
           <c:smooth val="0"/>
           <c:extLst>
             <c:ext xmlns:c16="http://schemas.microsoft.com/office/drawing/2014/chart" uri="{C3380CC4-5D6E-409C-BE32-E72D297353CC}">
-              <c16:uniqueId val="{00000002-123E-42C5-AEFC-7CAB830D9E33}"/>
+              <c16:uniqueId val="{00000002-A247-4517-9224-D32E0A4F246D}"/>
             </c:ext>
           </c:extLst>
         </c:ser>
@@ -8999,22 +8917,22 @@
                 <c:formatCode>General</c:formatCode>
                 <c:ptCount val="6"/>
                 <c:pt idx="0">
-                  <c:v>16.9862</c:v>
+                  <c:v>12.041700000000001</c:v>
                 </c:pt>
                 <c:pt idx="1">
-                  <c:v>13.150499999999999</c:v>
+                  <c:v>11.823600000000001</c:v>
                 </c:pt>
                 <c:pt idx="2">
-                  <c:v>12.6295</c:v>
+                  <c:v>10.9834</c:v>
                 </c:pt>
                 <c:pt idx="3">
-                  <c:v>12.612500000000001</c:v>
+                  <c:v>9.1941000000000006</c:v>
                 </c:pt>
                 <c:pt idx="4">
-                  <c:v>12.563499999999999</c:v>
+                  <c:v>9.0683000000000007</c:v>
                 </c:pt>
                 <c:pt idx="5">
-                  <c:v>12.6935</c:v>
+                  <c:v>8.8203999999999994</c:v>
                 </c:pt>
               </c:numCache>
             </c:numRef>
@@ -9022,7 +8940,7 @@
           <c:smooth val="0"/>
           <c:extLst>
             <c:ext xmlns:c16="http://schemas.microsoft.com/office/drawing/2014/chart" uri="{C3380CC4-5D6E-409C-BE32-E72D297353CC}">
-              <c16:uniqueId val="{00000003-123E-42C5-AEFC-7CAB830D9E33}"/>
+              <c16:uniqueId val="{00000003-A247-4517-9224-D32E0A4F246D}"/>
             </c:ext>
           </c:extLst>
         </c:ser>
@@ -9063,22 +8981,22 @@
                 <c:formatCode>General</c:formatCode>
                 <c:ptCount val="6"/>
                 <c:pt idx="0">
-                  <c:v>19.132400000000001</c:v>
+                  <c:v>11.9246</c:v>
                 </c:pt>
                 <c:pt idx="1">
-                  <c:v>19.2225</c:v>
+                  <c:v>12.6737</c:v>
                 </c:pt>
                 <c:pt idx="2">
-                  <c:v>17.7852</c:v>
+                  <c:v>10.5931</c:v>
                 </c:pt>
                 <c:pt idx="3">
-                  <c:v>19.6858</c:v>
+                  <c:v>9.4585000000000008</c:v>
                 </c:pt>
                 <c:pt idx="4">
-                  <c:v>19.285399999999999</c:v>
+                  <c:v>9.4240999999999993</c:v>
                 </c:pt>
                 <c:pt idx="5">
-                  <c:v>20.689299999999999</c:v>
+                  <c:v>9.3757999999999999</c:v>
                 </c:pt>
               </c:numCache>
             </c:numRef>
@@ -9086,7 +9004,7 @@
           <c:smooth val="0"/>
           <c:extLst>
             <c:ext xmlns:c16="http://schemas.microsoft.com/office/drawing/2014/chart" uri="{C3380CC4-5D6E-409C-BE32-E72D297353CC}">
-              <c16:uniqueId val="{00000004-123E-42C5-AEFC-7CAB830D9E33}"/>
+              <c16:uniqueId val="{00000004-A247-4517-9224-D32E0A4F246D}"/>
             </c:ext>
           </c:extLst>
         </c:ser>
@@ -9426,7 +9344,7 @@
           <a:bodyPr rot="0" spcFirstLastPara="1" vertOverflow="ellipsis" vert="horz" wrap="square" anchor="ctr" anchorCtr="1"/>
           <a:lstStyle/>
           <a:p>
-            <a:pPr algn="ctr">
+            <a:pPr>
               <a:defRPr sz="1400" b="0" i="0" u="none" strike="noStrike" kern="1200" spc="0" baseline="0">
                 <a:solidFill>
                   <a:schemeClr val="tx1">
@@ -9463,7 +9381,7 @@
         <a:bodyPr rot="0" spcFirstLastPara="1" vertOverflow="ellipsis" vert="horz" wrap="square" anchor="ctr" anchorCtr="1"/>
         <a:lstStyle/>
         <a:p>
-          <a:pPr algn="ctr">
+          <a:pPr>
             <a:defRPr sz="1400" b="0" i="0" u="none" strike="noStrike" kern="1200" spc="0" baseline="0">
               <a:solidFill>
                 <a:schemeClr val="tx1">
@@ -9537,7 +9455,7 @@
           <c:smooth val="0"/>
           <c:extLst>
             <c:ext xmlns:c16="http://schemas.microsoft.com/office/drawing/2014/chart" uri="{C3380CC4-5D6E-409C-BE32-E72D297353CC}">
-              <c16:uniqueId val="{00000000-CF2B-4761-97E4-99C1D825029C}"/>
+              <c16:uniqueId val="{00000000-D79A-4B0E-B8A4-FFEA16ED088A}"/>
             </c:ext>
           </c:extLst>
         </c:ser>
@@ -9598,7 +9516,7 @@
           <c:smooth val="0"/>
           <c:extLst>
             <c:ext xmlns:c16="http://schemas.microsoft.com/office/drawing/2014/chart" uri="{C3380CC4-5D6E-409C-BE32-E72D297353CC}">
-              <c16:uniqueId val="{00000001-CF2B-4761-97E4-99C1D825029C}"/>
+              <c16:uniqueId val="{00000001-D79A-4B0E-B8A4-FFEA16ED088A}"/>
             </c:ext>
           </c:extLst>
         </c:ser>
@@ -9659,7 +9577,68 @@
           <c:smooth val="0"/>
           <c:extLst>
             <c:ext xmlns:c16="http://schemas.microsoft.com/office/drawing/2014/chart" uri="{C3380CC4-5D6E-409C-BE32-E72D297353CC}">
-              <c16:uniqueId val="{00000002-CF2B-4761-97E4-99C1D825029C}"/>
+              <c16:uniqueId val="{00000002-D79A-4B0E-B8A4-FFEA16ED088A}"/>
+            </c:ext>
+          </c:extLst>
+        </c:ser>
+        <c:ser>
+          <c:idx val="3"/>
+          <c:order val="3"/>
+          <c:tx>
+            <c:v>Phase6</c:v>
+          </c:tx>
+          <c:spPr>
+            <a:ln w="28575" cap="rnd">
+              <a:solidFill>
+                <a:schemeClr val="accent4"/>
+              </a:solidFill>
+              <a:round/>
+            </a:ln>
+            <a:effectLst/>
+          </c:spPr>
+          <c:marker>
+            <c:symbol val="circle"/>
+            <c:size val="5"/>
+            <c:spPr>
+              <a:solidFill>
+                <a:schemeClr val="accent4"/>
+              </a:solidFill>
+              <a:ln w="9525">
+                <a:solidFill>
+                  <a:schemeClr val="accent4"/>
+                </a:solidFill>
+              </a:ln>
+              <a:effectLst/>
+            </c:spPr>
+          </c:marker>
+          <c:val>
+            <c:numRef>
+              <c:f>Sheet1!$B$58:$F$58</c:f>
+              <c:numCache>
+                <c:formatCode>General</c:formatCode>
+                <c:ptCount val="5"/>
+                <c:pt idx="0">
+                  <c:v>8.9125999999999994</c:v>
+                </c:pt>
+                <c:pt idx="1">
+                  <c:v>9.1311999999999998</c:v>
+                </c:pt>
+                <c:pt idx="2">
+                  <c:v>9.3070000000000004</c:v>
+                </c:pt>
+                <c:pt idx="3">
+                  <c:v>9.2324999999999999</c:v>
+                </c:pt>
+                <c:pt idx="4">
+                  <c:v>9.7944999999999993</c:v>
+                </c:pt>
+              </c:numCache>
+            </c:numRef>
+          </c:val>
+          <c:smooth val="0"/>
+          <c:extLst>
+            <c:ext xmlns:c16="http://schemas.microsoft.com/office/drawing/2014/chart" uri="{C3380CC4-5D6E-409C-BE32-E72D297353CC}">
+              <c16:uniqueId val="{00000003-D79A-4B0E-B8A4-FFEA16ED088A}"/>
             </c:ext>
           </c:extLst>
         </c:ser>

</xml_diff>

<commit_message>
update design doc title
</commit_message>
<xml_diff>
--- a/selective_repeat/Design.docx
+++ b/selective_repeat/Design.docx
@@ -67,14 +67,25 @@
       <w:r>
         <w:t xml:space="preserve">This version utilizes </w:t>
       </w:r>
-      <w:r>
+      <w:bookmarkStart w:id="0" w:name="_GoBack"/>
+      <w:r>
+        <w:rPr>
+          <w:b/>
+        </w:rPr>
         <w:t>Selective Repea</w:t>
       </w:r>
       <w:r>
+        <w:rPr>
+          <w:b/>
+        </w:rPr>
         <w:t>t</w:t>
       </w:r>
       <w:r>
-        <w:t xml:space="preserve"> protocol to communicate across the channel.  </w:t>
+        <w:t xml:space="preserve"> </w:t>
+      </w:r>
+      <w:bookmarkEnd w:id="0"/>
+      <w:r>
+        <w:t xml:space="preserve">protocol to communicate across the channel.  </w:t>
       </w:r>
       <w:r>
         <w:t>The UDP server run</w:t>
@@ -6402,8 +6413,6 @@
         </w:rPr>
         <w:t>a window size a small window size will change the time to transfer time by almost 4 seconds. We found that a window size of 50 made it so the control case and test cases were around 9 seconds. The reason for these times being so close can be because of the two buffers. When a bad packet or loss happens the receiver only needs to resend the bad packet. Packets can come out of order and still be put into the right order. This is what makes Selective Repeat better than Go-Back-N. To conclude, a bigger window size, say 50, will make the times to transfer near identical to the control.</w:t>
       </w:r>
-      <w:bookmarkStart w:id="0" w:name="_GoBack"/>
-      <w:bookmarkEnd w:id="0"/>
     </w:p>
     <w:p>
       <w:pPr>

</xml_diff>